<commit_message>
Updated the offer letter template, and fixed issue of the back button exception
</commit_message>
<xml_diff>
--- a/src/data/Word Files/Syncfusion_Offer_Letter_Template_Doc.docx
+++ b/src/data/Word Files/Syncfusion_Offer_Letter_Template_Doc.docx
@@ -475,7 +475,19 @@
               <w:rPr>
                 <w:color w:val="3A3A3A" w:themeColor="background2" w:themeShade="40"/>
               </w:rPr>
+              <w:t xml:space="preserve">Annual </w:t>
+            </w:r>
+            <w:r>
+              <w:rPr>
+                <w:color w:val="3A3A3A" w:themeColor="background2" w:themeShade="40"/>
+              </w:rPr>
               <w:t>Salary</w:t>
+            </w:r>
+            <w:r>
+              <w:rPr>
+                <w:color w:val="3A3A3A" w:themeColor="background2" w:themeShade="40"/>
+              </w:rPr>
+              <w:t xml:space="preserve"> (in Rupees)</w:t>
             </w:r>
           </w:p>
         </w:tc>

</xml_diff>